<commit_message>
Classification of skin cancer
</commit_message>
<xml_diff>
--- a/Report.docx
+++ b/Report.docx
@@ -4,92 +4,525 @@
   <w:body>
     <w:p>
       <w:pPr>
-        <w:rPr>
-          <w:rFonts w:ascii="Times New Roman" w:hAnsi="Times New Roman" w:cs="Times New Roman"/>
+        <w:autoSpaceDE w:val="0"/>
+        <w:autoSpaceDN w:val="0"/>
+        <w:adjustRightInd w:val="0"/>
+        <w:spacing w:after="0" w:line="360" w:lineRule="auto"/>
+        <w:jc w:val="center"/>
+        <w:rPr>
+          <w:rFonts w:ascii="TimesNewRomanPSMT" w:hAnsi="TimesNewRomanPSMT" w:cs="TimesNewRomanPSMT"/>
+          <w:b/>
+          <w:sz w:val="52"/>
+          <w:szCs w:val="52"/>
+          <w:u w:val="single"/>
+        </w:rPr>
+      </w:pPr>
+      <w:r>
+        <w:rPr>
+          <w:rFonts w:ascii="TimesNewRomanPSMT" w:hAnsi="TimesNewRomanPSMT" w:cs="TimesNewRomanPSMT"/>
+          <w:b/>
+          <w:sz w:val="52"/>
+          <w:szCs w:val="52"/>
+          <w:u w:val="single"/>
+        </w:rPr>
+        <w:t>MACHINE LEARNING PROJECT</w:t>
+      </w:r>
+    </w:p>
+    <w:p>
+      <w:pPr>
+        <w:autoSpaceDE w:val="0"/>
+        <w:autoSpaceDN w:val="0"/>
+        <w:adjustRightInd w:val="0"/>
+        <w:spacing w:after="0" w:line="360" w:lineRule="auto"/>
+        <w:rPr>
+          <w:rFonts w:ascii="TimesNewRomanPSMT" w:hAnsi="TimesNewRomanPSMT" w:cs="TimesNewRomanPSMT"/>
+          <w:sz w:val="44"/>
+          <w:szCs w:val="44"/>
+        </w:rPr>
+      </w:pPr>
+    </w:p>
+    <w:p>
+      <w:pPr>
+        <w:autoSpaceDE w:val="0"/>
+        <w:autoSpaceDN w:val="0"/>
+        <w:adjustRightInd w:val="0"/>
+        <w:spacing w:after="0" w:line="360" w:lineRule="auto"/>
+        <w:rPr>
+          <w:rFonts w:ascii="TimesNewRomanPSMT" w:hAnsi="TimesNewRomanPSMT" w:cs="TimesNewRomanPSMT"/>
+          <w:sz w:val="44"/>
+          <w:szCs w:val="44"/>
+        </w:rPr>
+      </w:pPr>
+    </w:p>
+    <w:p>
+      <w:pPr>
+        <w:autoSpaceDE w:val="0"/>
+        <w:autoSpaceDN w:val="0"/>
+        <w:adjustRightInd w:val="0"/>
+        <w:spacing w:after="0" w:line="360" w:lineRule="auto"/>
+        <w:rPr>
+          <w:rFonts w:ascii="TimesNewRomanPSMT" w:hAnsi="TimesNewRomanPSMT" w:cs="TimesNewRomanPSMT"/>
+          <w:sz w:val="44"/>
+          <w:szCs w:val="44"/>
+        </w:rPr>
+      </w:pPr>
+    </w:p>
+    <w:p>
+      <w:pPr>
+        <w:autoSpaceDE w:val="0"/>
+        <w:autoSpaceDN w:val="0"/>
+        <w:adjustRightInd w:val="0"/>
+        <w:spacing w:after="0" w:line="360" w:lineRule="auto"/>
+        <w:jc w:val="center"/>
+        <w:rPr>
+          <w:rFonts w:ascii="TimesNewRomanPSMT" w:hAnsi="TimesNewRomanPSMT" w:cs="TimesNewRomanPSMT"/>
           <w:b/>
           <w:sz w:val="48"/>
           <w:szCs w:val="48"/>
-        </w:rPr>
-      </w:pPr>
-      <w:r>
-        <w:rPr>
-          <w:rFonts w:ascii="Times New Roman" w:hAnsi="Times New Roman" w:cs="Times New Roman"/>
+          <w:u w:val="single"/>
+        </w:rPr>
+      </w:pPr>
+      <w:r>
+        <w:rPr>
+          <w:rFonts w:ascii="TimesNewRomanPSMT" w:hAnsi="TimesNewRomanPSMT" w:cs="TimesNewRomanPSMT"/>
           <w:b/>
           <w:sz w:val="48"/>
           <w:szCs w:val="48"/>
           <w:u w:val="single"/>
         </w:rPr>
-        <w:t>Abstract</w:t>
-      </w:r>
-      <w:r>
-        <w:rPr>
-          <w:rFonts w:ascii="Times New Roman" w:hAnsi="Times New Roman" w:cs="Times New Roman"/>
+        <w:t>Skin Lesions Classification using Computer Vision</w:t>
+      </w:r>
+      <w:r>
+        <w:rPr>
+          <w:rFonts w:ascii="TimesNewRomanPSMT" w:hAnsi="TimesNewRomanPSMT" w:cs="TimesNewRomanPSMT"/>
           <w:b/>
           <w:sz w:val="48"/>
           <w:szCs w:val="48"/>
-        </w:rPr>
-        <w:t>:</w:t>
-      </w:r>
-    </w:p>
-    <w:p>
-      <w:pPr>
-        <w:jc w:val="both"/>
-        <w:rPr>
-          <w:rFonts w:ascii="Times New Roman" w:hAnsi="Times New Roman" w:cs="Times New Roman"/>
+          <w:u w:val="single"/>
+        </w:rPr>
+        <w:t xml:space="preserve"> </w:t>
+      </w:r>
+      <w:r>
+        <w:rPr>
+          <w:rFonts w:ascii="TimesNewRomanPSMT" w:hAnsi="TimesNewRomanPSMT" w:cs="TimesNewRomanPSMT"/>
+          <w:b/>
+          <w:sz w:val="48"/>
+          <w:szCs w:val="48"/>
+          <w:u w:val="single"/>
+        </w:rPr>
+        <w:t>and Convolutional Neural Networks</w:t>
+      </w:r>
+    </w:p>
+    <w:p>
+      <w:pPr>
+        <w:autoSpaceDE w:val="0"/>
+        <w:autoSpaceDN w:val="0"/>
+        <w:adjustRightInd w:val="0"/>
+        <w:spacing w:after="0" w:line="360" w:lineRule="auto"/>
+        <w:rPr>
+          <w:rFonts w:ascii="TimesNewRomanPSMT" w:hAnsi="TimesNewRomanPSMT" w:cs="TimesNewRomanPSMT"/>
+          <w:sz w:val="36"/>
+          <w:szCs w:val="36"/>
+        </w:rPr>
+      </w:pPr>
+    </w:p>
+    <w:p>
+      <w:pPr>
+        <w:autoSpaceDE w:val="0"/>
+        <w:autoSpaceDN w:val="0"/>
+        <w:adjustRightInd w:val="0"/>
+        <w:spacing w:after="0" w:line="360" w:lineRule="auto"/>
+        <w:rPr>
+          <w:rFonts w:ascii="TimesNewRomanPSMT" w:hAnsi="TimesNewRomanPSMT" w:cs="TimesNewRomanPSMT"/>
+          <w:sz w:val="36"/>
+          <w:szCs w:val="36"/>
+        </w:rPr>
+      </w:pPr>
+    </w:p>
+    <w:p>
+      <w:pPr>
+        <w:autoSpaceDE w:val="0"/>
+        <w:autoSpaceDN w:val="0"/>
+        <w:adjustRightInd w:val="0"/>
+        <w:spacing w:after="0" w:line="360" w:lineRule="auto"/>
+        <w:rPr>
+          <w:rFonts w:ascii="TimesNewRomanPSMT" w:hAnsi="TimesNewRomanPSMT" w:cs="TimesNewRomanPSMT"/>
+          <w:sz w:val="36"/>
+          <w:szCs w:val="36"/>
+        </w:rPr>
+      </w:pPr>
+    </w:p>
+    <w:p>
+      <w:pPr>
+        <w:autoSpaceDE w:val="0"/>
+        <w:autoSpaceDN w:val="0"/>
+        <w:adjustRightInd w:val="0"/>
+        <w:spacing w:after="0" w:line="360" w:lineRule="auto"/>
+        <w:jc w:val="center"/>
+        <w:rPr>
+          <w:rFonts w:ascii="TimesNewRomanPSMT" w:hAnsi="TimesNewRomanPSMT" w:cs="TimesNewRomanPSMT"/>
+          <w:b/>
+          <w:sz w:val="40"/>
+          <w:szCs w:val="40"/>
+          <w:u w:val="single"/>
+        </w:rPr>
+      </w:pPr>
+      <w:r>
+        <w:rPr>
+          <w:rFonts w:ascii="TimesNewRomanPSMT" w:hAnsi="TimesNewRomanPSMT" w:cs="TimesNewRomanPSMT"/>
+          <w:b/>
+          <w:sz w:val="40"/>
+          <w:szCs w:val="40"/>
+          <w:u w:val="single"/>
+        </w:rPr>
+        <w:t>HARSHIT</w:t>
+      </w:r>
+      <w:r>
+        <w:rPr>
+          <w:rFonts w:ascii="TimesNewRomanPSMT" w:hAnsi="TimesNewRomanPSMT" w:cs="TimesNewRomanPSMT"/>
+          <w:b/>
+          <w:sz w:val="40"/>
+          <w:szCs w:val="40"/>
+        </w:rPr>
+        <w:t xml:space="preserve"> </w:t>
+      </w:r>
+      <w:r>
+        <w:rPr>
+          <w:rFonts w:ascii="TimesNewRomanPSMT" w:hAnsi="TimesNewRomanPSMT" w:cs="TimesNewRomanPSMT"/>
+          <w:b/>
+          <w:sz w:val="40"/>
+          <w:szCs w:val="40"/>
+          <w:u w:val="single"/>
+        </w:rPr>
+        <w:t>NARASAPPA</w:t>
+      </w:r>
+    </w:p>
+    <w:p>
+      <w:pPr>
+        <w:autoSpaceDE w:val="0"/>
+        <w:autoSpaceDN w:val="0"/>
+        <w:adjustRightInd w:val="0"/>
+        <w:spacing w:after="0" w:line="360" w:lineRule="auto"/>
+        <w:jc w:val="center"/>
+        <w:rPr>
+          <w:rFonts w:ascii="TimesNewRomanPSMT" w:hAnsi="TimesNewRomanPSMT" w:cs="TimesNewRomanPSMT"/>
+          <w:b/>
+          <w:sz w:val="40"/>
+          <w:szCs w:val="40"/>
+          <w:u w:val="single"/>
+        </w:rPr>
+      </w:pPr>
+    </w:p>
+    <w:p>
+      <w:pPr>
+        <w:spacing w:line="360" w:lineRule="auto"/>
+        <w:jc w:val="center"/>
+        <w:rPr>
+          <w:rFonts w:ascii="Times New Roman" w:hAnsi="Times New Roman" w:cs="Times New Roman"/>
+          <w:b/>
+          <w:sz w:val="40"/>
+          <w:szCs w:val="40"/>
+        </w:rPr>
+      </w:pPr>
+      <w:r>
+        <w:rPr>
+          <w:rFonts w:ascii="TimesNewRomanPSMT" w:hAnsi="TimesNewRomanPSMT" w:cs="TimesNewRomanPSMT"/>
+          <w:b/>
+          <w:sz w:val="40"/>
+          <w:szCs w:val="40"/>
+        </w:rPr>
+        <w:t>210473140</w:t>
+      </w:r>
+    </w:p>
+    <w:p>
+      <w:pPr>
+        <w:spacing w:line="360" w:lineRule="auto"/>
+        <w:rPr>
+          <w:rFonts w:ascii="Times New Roman" w:hAnsi="Times New Roman" w:cs="Times New Roman"/>
+          <w:b/>
+          <w:sz w:val="40"/>
+          <w:szCs w:val="40"/>
+        </w:rPr>
+      </w:pPr>
+    </w:p>
+    <w:p>
+      <w:pPr>
+        <w:spacing w:line="360" w:lineRule="auto"/>
+        <w:rPr>
+          <w:rFonts w:ascii="Times New Roman" w:hAnsi="Times New Roman" w:cs="Times New Roman"/>
+          <w:b/>
+          <w:sz w:val="40"/>
+          <w:szCs w:val="40"/>
+        </w:rPr>
+      </w:pPr>
+    </w:p>
+    <w:p>
+      <w:pPr>
+        <w:spacing w:line="360" w:lineRule="auto"/>
+        <w:rPr>
+          <w:rFonts w:ascii="Times New Roman" w:hAnsi="Times New Roman" w:cs="Times New Roman"/>
+          <w:b/>
+          <w:sz w:val="40"/>
+          <w:szCs w:val="40"/>
+        </w:rPr>
+      </w:pPr>
+    </w:p>
+    <w:p>
+      <w:pPr>
+        <w:spacing w:line="360" w:lineRule="auto"/>
+        <w:rPr>
+          <w:rFonts w:ascii="Times New Roman" w:hAnsi="Times New Roman" w:cs="Times New Roman"/>
+          <w:b/>
+          <w:sz w:val="40"/>
+          <w:szCs w:val="40"/>
+        </w:rPr>
+      </w:pPr>
+    </w:p>
+    <w:p>
+      <w:pPr>
+        <w:spacing w:line="360" w:lineRule="auto"/>
+        <w:rPr>
+          <w:rFonts w:ascii="Times New Roman" w:hAnsi="Times New Roman" w:cs="Times New Roman"/>
+          <w:b/>
+          <w:sz w:val="40"/>
+          <w:szCs w:val="40"/>
+        </w:rPr>
+      </w:pPr>
+    </w:p>
+    <w:p>
+      <w:pPr>
+        <w:spacing w:line="360" w:lineRule="auto"/>
+        <w:rPr>
+          <w:rFonts w:ascii="Times New Roman" w:hAnsi="Times New Roman" w:cs="Times New Roman"/>
+          <w:b/>
+          <w:sz w:val="40"/>
+          <w:szCs w:val="40"/>
+        </w:rPr>
+      </w:pPr>
+    </w:p>
+    <w:p>
+      <w:pPr>
+        <w:spacing w:line="360" w:lineRule="auto"/>
+        <w:rPr>
+          <w:rFonts w:ascii="Times New Roman" w:hAnsi="Times New Roman" w:cs="Times New Roman"/>
+          <w:b/>
+          <w:sz w:val="40"/>
+          <w:szCs w:val="40"/>
+        </w:rPr>
+      </w:pPr>
+    </w:p>
+    <w:p>
+      <w:pPr>
+        <w:spacing w:line="360" w:lineRule="auto"/>
+        <w:rPr>
+          <w:rFonts w:ascii="Times New Roman" w:hAnsi="Times New Roman" w:cs="Times New Roman"/>
+          <w:b/>
+          <w:sz w:val="40"/>
+          <w:szCs w:val="40"/>
+        </w:rPr>
+      </w:pPr>
+    </w:p>
+    <w:p>
+      <w:pPr>
+        <w:spacing w:line="360" w:lineRule="auto"/>
+        <w:rPr>
+          <w:rFonts w:ascii="TimesNewRomanPS-BoldMT" w:hAnsi="TimesNewRomanPS-BoldMT" w:cs="TimesNewRomanPS-BoldMT"/>
+          <w:b/>
+          <w:bCs/>
           <w:sz w:val="32"/>
           <w:szCs w:val="32"/>
         </w:rPr>
       </w:pPr>
       <w:r>
         <w:rPr>
-          <w:rFonts w:ascii="Times New Roman" w:hAnsi="Times New Roman" w:cs="Times New Roman"/>
+          <w:rFonts w:ascii="TimesNewRomanPS-BoldMT" w:hAnsi="TimesNewRomanPS-BoldMT" w:cs="TimesNewRomanPS-BoldMT"/>
+          <w:b/>
+          <w:bCs/>
           <w:sz w:val="32"/>
           <w:szCs w:val="32"/>
-        </w:rPr>
-        <w:t>Skin cancer is one of the most rapidly spreading malignancies of the numerous types of cancers known to humans. Melanoma is the deadliest and most dangerous type of skin cancer, which begins on the skin's surface and spreads deeper into the layers. Melanoma patients, on the other hand, have a 96 percent survival rate when discovered early and treated with basic and inexpensive therapy.</w:t>
-      </w:r>
-      <w:r>
-        <w:t xml:space="preserve"> </w:t>
-      </w:r>
-      <w:r>
-        <w:rPr>
-          <w:rFonts w:ascii="Times New Roman" w:hAnsi="Times New Roman" w:cs="Times New Roman"/>
+          <w:u w:val="single"/>
+        </w:rPr>
+        <w:lastRenderedPageBreak/>
+        <w:t>Introduction</w:t>
+      </w:r>
+      <w:r>
+        <w:rPr>
+          <w:rFonts w:ascii="TimesNewRomanPS-BoldMT" w:hAnsi="TimesNewRomanPS-BoldMT" w:cs="TimesNewRomanPS-BoldMT"/>
+          <w:b/>
+          <w:bCs/>
           <w:sz w:val="32"/>
           <w:szCs w:val="32"/>
         </w:rPr>
-        <w:t xml:space="preserve">As a result, developing an automatic system for classifying skin lesions would aid in the detection of cancer. Convolutional Neural Networks (CNN) are being used in the research to accurately categories pigmented skin lesions in </w:t>
+        <w:t>:</w:t>
+      </w:r>
+    </w:p>
+    <w:p>
+      <w:pPr>
+        <w:spacing w:line="360" w:lineRule="auto"/>
+        <w:jc w:val="both"/>
+        <w:rPr>
+          <w:rFonts w:ascii="Times New Roman" w:hAnsi="Times New Roman" w:cs="Times New Roman"/>
+          <w:sz w:val="28"/>
+          <w:szCs w:val="28"/>
+        </w:rPr>
+      </w:pPr>
+      <w:r>
+        <w:rPr>
+          <w:rFonts w:ascii="Times New Roman" w:hAnsi="Times New Roman" w:cs="Times New Roman"/>
+          <w:sz w:val="28"/>
+          <w:szCs w:val="28"/>
+        </w:rPr>
+        <w:t xml:space="preserve">Computer vision-based skin cancer detection has the potential to be very useful in the identification of skin cancer. Many lives can be saved if cancer is detected and treated early. To reliably classify skin lesions as skin cancer, it is critical to have efficient and improved image processing tools. Skin cancer is a condition caused by changes in the qualities of normal skin cells that cause them to become malignant, meaning that the cells continue to divide uncontrollably owing to DNA damage. Skin cancer has an uneven structure with cell differentiation at multiple levels of chromatin, nucleus, and cytoplasm, according to histopathology. Despite the fact that the incidence of Malignant Melanoma is lower than that of Basal Cell Carcinoma and Squamous Cell Carcinoma, the death rate is higher, accounting for 75 percent of all skin cancer deaths. Convolutional Neural Networks (CNN) are being used in the research to accurately categories pigmented skin lesions in </w:t>
       </w:r>
       <w:proofErr w:type="spellStart"/>
       <w:r>
         <w:rPr>
           <w:rFonts w:ascii="Times New Roman" w:hAnsi="Times New Roman" w:cs="Times New Roman"/>
+          <w:sz w:val="28"/>
+          <w:szCs w:val="28"/>
+        </w:rPr>
+        <w:t>dermoscopic</w:t>
+      </w:r>
+      <w:proofErr w:type="spellEnd"/>
+      <w:r>
+        <w:rPr>
+          <w:rFonts w:ascii="Times New Roman" w:hAnsi="Times New Roman" w:cs="Times New Roman"/>
+          <w:sz w:val="28"/>
+          <w:szCs w:val="28"/>
+        </w:rPr>
+        <w:t xml:space="preserve"> pictures in order to detect malignant skin lesions as early as feasible. Convolutional neural networks (CNNs) are a type of deep neural network that uses convolution instead of conventional matrix multiplication in at least one layer.</w:t>
+      </w:r>
+      <w:r>
+        <w:rPr>
+          <w:rFonts w:ascii="Times New Roman" w:hAnsi="Times New Roman" w:cs="Times New Roman"/>
+          <w:sz w:val="28"/>
+          <w:szCs w:val="28"/>
+        </w:rPr>
+        <w:t xml:space="preserve"> </w:t>
+      </w:r>
+      <w:r>
+        <w:rPr>
+          <w:rFonts w:ascii="Times New Roman" w:hAnsi="Times New Roman" w:cs="Times New Roman"/>
+          <w:sz w:val="28"/>
+          <w:szCs w:val="28"/>
+        </w:rPr>
+        <w:t>They excel at assessing visual images because they are fully-connected (FC) feed-forward networks, which efficiently minimize the number of parameters wi</w:t>
+      </w:r>
+      <w:r>
+        <w:rPr>
+          <w:rFonts w:ascii="Times New Roman" w:hAnsi="Times New Roman" w:cs="Times New Roman"/>
+          <w:sz w:val="28"/>
+          <w:szCs w:val="28"/>
+        </w:rPr>
+        <w:t>thout sacrificing model quality</w:t>
+      </w:r>
+      <w:r>
+        <w:rPr>
+          <w:rFonts w:ascii="Times New Roman" w:hAnsi="Times New Roman" w:cs="Times New Roman"/>
+          <w:sz w:val="28"/>
+          <w:szCs w:val="28"/>
+        </w:rPr>
+        <w:t>. The study looks at two convolutional neural networks with different architecture and/or depth, as well as data pre-processing methods, to evaluate how they affect skin lesion classification performance. The CNN architecture ResNet50 and ResNet152V2 models were employed.</w:t>
+      </w:r>
+    </w:p>
+    <w:p>
+      <w:pPr>
+        <w:spacing w:line="360" w:lineRule="auto"/>
+        <w:jc w:val="both"/>
+        <w:rPr>
+          <w:rFonts w:ascii="Times New Roman" w:hAnsi="Times New Roman" w:cs="Times New Roman"/>
+          <w:sz w:val="28"/>
+          <w:szCs w:val="28"/>
+        </w:rPr>
+      </w:pPr>
+      <w:r>
+        <w:rPr>
+          <w:rFonts w:ascii="Times New Roman" w:hAnsi="Times New Roman" w:cs="Times New Roman"/>
+          <w:b/>
           <w:sz w:val="32"/>
           <w:szCs w:val="32"/>
-        </w:rPr>
-        <w:t>dermoscopic</w:t>
-      </w:r>
-      <w:proofErr w:type="spellEnd"/>
+          <w:u w:val="single"/>
+        </w:rPr>
+        <w:t>ResNet50</w:t>
+      </w:r>
       <w:r>
         <w:rPr>
           <w:rFonts w:ascii="Times New Roman" w:hAnsi="Times New Roman" w:cs="Times New Roman"/>
           <w:sz w:val="32"/>
           <w:szCs w:val="32"/>
         </w:rPr>
-        <w:t xml:space="preserve"> pictures in order to detect malignant skin lesions as early as feasible.</w:t>
-      </w:r>
-      <w:r>
-        <w:t xml:space="preserve"> </w:t>
-      </w:r>
-      <w:r>
-        <w:rPr>
-          <w:rFonts w:ascii="Times New Roman" w:hAnsi="Times New Roman" w:cs="Times New Roman"/>
+        <w:t>:</w:t>
+      </w:r>
+      <w:r>
+        <w:rPr>
+          <w:rFonts w:ascii="Times New Roman" w:hAnsi="Times New Roman" w:cs="Times New Roman"/>
+          <w:sz w:val="28"/>
+          <w:szCs w:val="28"/>
+        </w:rPr>
+        <w:t xml:space="preserve"> ResNet-50 is a 50-layer deep convolutional neural network. You can import a </w:t>
+      </w:r>
+      <w:r>
+        <w:rPr>
+          <w:rFonts w:ascii="Times New Roman" w:hAnsi="Times New Roman" w:cs="Times New Roman"/>
+          <w:sz w:val="28"/>
+          <w:szCs w:val="28"/>
+        </w:rPr>
+        <w:t>pertained</w:t>
+      </w:r>
+      <w:r>
+        <w:rPr>
+          <w:rFonts w:ascii="Times New Roman" w:hAnsi="Times New Roman" w:cs="Times New Roman"/>
+          <w:sz w:val="28"/>
+          <w:szCs w:val="28"/>
+        </w:rPr>
+        <w:t xml:space="preserve"> version of the network from the </w:t>
+      </w:r>
+      <w:proofErr w:type="spellStart"/>
+      <w:r>
+        <w:rPr>
+          <w:rFonts w:ascii="Times New Roman" w:hAnsi="Times New Roman" w:cs="Times New Roman"/>
+          <w:sz w:val="28"/>
+          <w:szCs w:val="28"/>
+        </w:rPr>
+        <w:t>ImageNet</w:t>
+      </w:r>
+      <w:proofErr w:type="spellEnd"/>
+      <w:r>
+        <w:rPr>
+          <w:rFonts w:ascii="Times New Roman" w:hAnsi="Times New Roman" w:cs="Times New Roman"/>
+          <w:sz w:val="28"/>
+          <w:szCs w:val="28"/>
+        </w:rPr>
+        <w:t xml:space="preserve"> database, which has been trained on over a million photos. The network can classify photos into 1000 different object categories, including keyboards, mice, pencils, and a variety of animals. As a result, the network has learned a variety of rich feature representations for a variety of images. The network's picture input size is 224 × 224 pixels. T</w:t>
+      </w:r>
+      <w:r>
+        <w:rPr>
+          <w:rFonts w:ascii="Times New Roman" w:hAnsi="Times New Roman" w:cs="Times New Roman"/>
+          <w:sz w:val="28"/>
+          <w:szCs w:val="28"/>
+        </w:rPr>
+        <w:t>he top-5 test accuracy is 92.7%</w:t>
+      </w:r>
+    </w:p>
+    <w:p>
+      <w:pPr>
+        <w:spacing w:line="360" w:lineRule="auto"/>
+        <w:jc w:val="both"/>
+        <w:rPr>
+          <w:rFonts w:ascii="Times New Roman" w:hAnsi="Times New Roman" w:cs="Times New Roman"/>
+          <w:sz w:val="28"/>
+          <w:szCs w:val="28"/>
+        </w:rPr>
+      </w:pPr>
+      <w:r>
+        <w:rPr>
+          <w:rFonts w:ascii="Times New Roman" w:hAnsi="Times New Roman" w:cs="Times New Roman"/>
+          <w:b/>
           <w:sz w:val="32"/>
           <w:szCs w:val="32"/>
-        </w:rPr>
-        <w:t>The study looks at two convolutional neural networks with different architecture and/or depth, as well as data pre-processing methods, to evaluate how they affect skin lesion classification performance. The CNN architecture ResNet50 and ResNet152V2 models were employed.</w:t>
-      </w:r>
-      <w:r>
-        <w:t xml:space="preserve"> </w:t>
+          <w:u w:val="single"/>
+        </w:rPr>
+        <w:t>ResNet152V2</w:t>
       </w:r>
       <w:r>
         <w:rPr>
@@ -97,10 +530,1204 @@
           <w:sz w:val="32"/>
           <w:szCs w:val="32"/>
         </w:rPr>
-        <w:t>Both models properly predicted Melanoma, although they occasionally failed to detect other skin lesions.</w:t>
+        <w:t>:</w:t>
+      </w:r>
+      <w:r>
+        <w:rPr>
+          <w:rFonts w:ascii="Times New Roman" w:hAnsi="Times New Roman" w:cs="Times New Roman"/>
+          <w:sz w:val="28"/>
+          <w:szCs w:val="28"/>
+        </w:rPr>
+        <w:t xml:space="preserve"> The ResNet152V2 model is followed by a reshape layer, a flatten layer, a dense layer with 128 neurons, a dropout layer, and finally a dense layer with </w:t>
+      </w:r>
+      <w:proofErr w:type="spellStart"/>
+      <w:r>
+        <w:rPr>
+          <w:rFonts w:ascii="Times New Roman" w:hAnsi="Times New Roman" w:cs="Times New Roman"/>
+          <w:sz w:val="28"/>
+          <w:szCs w:val="28"/>
+        </w:rPr>
+        <w:t>Softmax</w:t>
+      </w:r>
+      <w:proofErr w:type="spellEnd"/>
+      <w:r>
+        <w:rPr>
+          <w:rFonts w:ascii="Times New Roman" w:hAnsi="Times New Roman" w:cs="Times New Roman"/>
+          <w:sz w:val="28"/>
+          <w:szCs w:val="28"/>
+        </w:rPr>
+        <w:t xml:space="preserve"> activation function to </w:t>
+      </w:r>
+      <w:r>
+        <w:rPr>
+          <w:rFonts w:ascii="Times New Roman" w:hAnsi="Times New Roman" w:cs="Times New Roman"/>
+          <w:sz w:val="28"/>
+          <w:szCs w:val="28"/>
+        </w:rPr>
+        <w:t>categories</w:t>
+      </w:r>
+      <w:r>
+        <w:rPr>
+          <w:rFonts w:ascii="Times New Roman" w:hAnsi="Times New Roman" w:cs="Times New Roman"/>
+          <w:sz w:val="28"/>
+          <w:szCs w:val="28"/>
+        </w:rPr>
+        <w:t xml:space="preserve"> the picture into its appropriate class in the model architecture. The top-5 test accuracy is 94.3%</w:t>
+      </w:r>
+    </w:p>
+    <w:p>
+      <w:pPr>
+        <w:spacing w:line="360" w:lineRule="auto"/>
+        <w:rPr>
+          <w:rFonts w:ascii="TimesNewRomanPS-BoldMT" w:hAnsi="TimesNewRomanPS-BoldMT" w:cs="TimesNewRomanPS-BoldMT"/>
+          <w:b/>
+          <w:bCs/>
+          <w:sz w:val="32"/>
+          <w:szCs w:val="32"/>
+        </w:rPr>
+      </w:pPr>
+      <w:r>
+        <w:rPr>
+          <w:rFonts w:ascii="TimesNewRomanPS-BoldMT" w:hAnsi="TimesNewRomanPS-BoldMT" w:cs="TimesNewRomanPS-BoldMT"/>
+          <w:b/>
+          <w:bCs/>
+          <w:sz w:val="32"/>
+          <w:szCs w:val="32"/>
+          <w:u w:val="single"/>
+        </w:rPr>
+        <w:lastRenderedPageBreak/>
+        <w:t>Dataset</w:t>
+      </w:r>
+      <w:r>
+        <w:rPr>
+          <w:rFonts w:ascii="TimesNewRomanPS-BoldMT" w:hAnsi="TimesNewRomanPS-BoldMT" w:cs="TimesNewRomanPS-BoldMT"/>
+          <w:b/>
+          <w:bCs/>
+          <w:sz w:val="32"/>
+          <w:szCs w:val="32"/>
+        </w:rPr>
+        <w:t>:</w:t>
+      </w:r>
+    </w:p>
+    <w:p>
+      <w:pPr>
+        <w:spacing w:line="360" w:lineRule="auto"/>
+        <w:jc w:val="both"/>
+        <w:rPr>
+          <w:rFonts w:ascii="TimesNewRomanPS-BoldMT" w:hAnsi="TimesNewRomanPS-BoldMT" w:cs="TimesNewRomanPS-BoldMT"/>
+          <w:bCs/>
+          <w:sz w:val="28"/>
+          <w:szCs w:val="28"/>
+        </w:rPr>
+      </w:pPr>
+      <w:r>
+        <w:rPr>
+          <w:rFonts w:ascii="TimesNewRomanPS-BoldMT" w:hAnsi="TimesNewRomanPS-BoldMT" w:cs="TimesNewRomanPS-BoldMT"/>
+          <w:bCs/>
+          <w:sz w:val="28"/>
+          <w:szCs w:val="28"/>
+        </w:rPr>
+        <w:t xml:space="preserve">The goal of this project is to create the best accurate machine learning model for the HAM10000 dataset in order to </w:t>
+      </w:r>
+      <w:r>
+        <w:rPr>
+          <w:rFonts w:ascii="TimesNewRomanPS-BoldMT" w:hAnsi="TimesNewRomanPS-BoldMT" w:cs="TimesNewRomanPS-BoldMT"/>
+          <w:bCs/>
+          <w:sz w:val="28"/>
+          <w:szCs w:val="28"/>
+        </w:rPr>
+        <w:t>categories</w:t>
+      </w:r>
+      <w:r>
+        <w:rPr>
+          <w:rFonts w:ascii="TimesNewRomanPS-BoldMT" w:hAnsi="TimesNewRomanPS-BoldMT" w:cs="TimesNewRomanPS-BoldMT"/>
+          <w:bCs/>
+          <w:sz w:val="28"/>
+          <w:szCs w:val="28"/>
+        </w:rPr>
+        <w:t xml:space="preserve"> skin lesion categories in photographs ("Human </w:t>
+      </w:r>
+      <w:r>
+        <w:rPr>
+          <w:rFonts w:ascii="TimesNewRomanPS-BoldMT" w:hAnsi="TimesNewRomanPS-BoldMT" w:cs="TimesNewRomanPS-BoldMT"/>
+          <w:bCs/>
+          <w:sz w:val="28"/>
+          <w:szCs w:val="28"/>
+        </w:rPr>
+        <w:t>against</w:t>
+      </w:r>
+      <w:r>
+        <w:rPr>
+          <w:rFonts w:ascii="TimesNewRomanPS-BoldMT" w:hAnsi="TimesNewRomanPS-BoldMT" w:cs="TimesNewRomanPS-BoldMT"/>
+          <w:bCs/>
+          <w:sz w:val="28"/>
+          <w:szCs w:val="28"/>
+        </w:rPr>
+        <w:t xml:space="preserve"> Machine with 10000 training images"). This will assist clinicians in immediately identifying high-priority patients and expediting their workflow. The dataset consists of 10015 </w:t>
+      </w:r>
+      <w:proofErr w:type="spellStart"/>
+      <w:r>
+        <w:rPr>
+          <w:rFonts w:ascii="TimesNewRomanPS-BoldMT" w:hAnsi="TimesNewRomanPS-BoldMT" w:cs="TimesNewRomanPS-BoldMT"/>
+          <w:bCs/>
+          <w:sz w:val="28"/>
+          <w:szCs w:val="28"/>
+        </w:rPr>
+        <w:t>dermatoscopic</w:t>
+      </w:r>
+      <w:proofErr w:type="spellEnd"/>
+      <w:r>
+        <w:rPr>
+          <w:rFonts w:ascii="TimesNewRomanPS-BoldMT" w:hAnsi="TimesNewRomanPS-BoldMT" w:cs="TimesNewRomanPS-BoldMT"/>
+          <w:bCs/>
+          <w:sz w:val="28"/>
+          <w:szCs w:val="28"/>
+        </w:rPr>
+        <w:t xml:space="preserve"> images that were provided as a training set for academic machine learning and are freely accessible via the ISIC archive.</w:t>
+      </w:r>
+      <w:r>
+        <w:rPr>
+          <w:rFonts w:ascii="TimesNewRomanPS-BoldMT" w:hAnsi="TimesNewRomanPS-BoldMT" w:cs="TimesNewRomanPS-BoldMT"/>
+          <w:bCs/>
+          <w:sz w:val="28"/>
+          <w:szCs w:val="28"/>
+        </w:rPr>
+        <w:t xml:space="preserve"> </w:t>
+      </w:r>
+      <w:r>
+        <w:rPr>
+          <w:rFonts w:ascii="TimesNewRomanPS-BoldMT" w:hAnsi="TimesNewRomanPS-BoldMT" w:cs="TimesNewRomanPS-BoldMT"/>
+          <w:bCs/>
+          <w:sz w:val="28"/>
+          <w:szCs w:val="28"/>
+        </w:rPr>
+        <w:t>(https://www.kaggle.com/kmader/skin-cancer-mnist-ham10000).</w:t>
+      </w:r>
+    </w:p>
+    <w:p>
+      <w:pPr>
+        <w:spacing w:line="360" w:lineRule="auto"/>
+        <w:rPr>
+          <w:rFonts w:ascii="TimesNewRomanPS-BoldMT" w:hAnsi="TimesNewRomanPS-BoldMT" w:cs="TimesNewRomanPS-BoldMT"/>
+          <w:b/>
+          <w:bCs/>
+          <w:sz w:val="28"/>
+          <w:szCs w:val="28"/>
+        </w:rPr>
+      </w:pPr>
+      <w:r>
+        <w:rPr>
+          <w:rFonts w:ascii="TimesNewRomanPS-BoldMT" w:hAnsi="TimesNewRomanPS-BoldMT" w:cs="TimesNewRomanPS-BoldMT"/>
+          <w:b/>
+          <w:bCs/>
+          <w:sz w:val="28"/>
+          <w:szCs w:val="28"/>
+          <w:u w:val="single"/>
+        </w:rPr>
+        <w:t>There are seven attributes connected with each im</w:t>
+      </w:r>
+      <w:r>
+        <w:rPr>
+          <w:rFonts w:ascii="TimesNewRomanPS-BoldMT" w:hAnsi="TimesNewRomanPS-BoldMT" w:cs="TimesNewRomanPS-BoldMT"/>
+          <w:b/>
+          <w:bCs/>
+          <w:sz w:val="28"/>
+          <w:szCs w:val="28"/>
+          <w:u w:val="single"/>
+        </w:rPr>
+        <w:t>age and patient in the dataset</w:t>
+      </w:r>
+      <w:r>
+        <w:rPr>
+          <w:rFonts w:ascii="TimesNewRomanPS-BoldMT" w:hAnsi="TimesNewRomanPS-BoldMT" w:cs="TimesNewRomanPS-BoldMT"/>
+          <w:b/>
+          <w:bCs/>
+          <w:sz w:val="28"/>
+          <w:szCs w:val="28"/>
+        </w:rPr>
+        <w:t>:</w:t>
+      </w:r>
+    </w:p>
+    <w:p>
+      <w:pPr>
+        <w:pStyle w:val="ListParagraph"/>
+        <w:numPr>
+          <w:ilvl w:val="0"/>
+          <w:numId w:val="1"/>
+        </w:numPr>
+        <w:spacing w:line="360" w:lineRule="auto"/>
+        <w:rPr>
+          <w:rFonts w:ascii="TimesNewRomanPS-BoldMT" w:hAnsi="TimesNewRomanPS-BoldMT" w:cs="TimesNewRomanPS-BoldMT"/>
+          <w:bCs/>
+          <w:sz w:val="28"/>
+          <w:szCs w:val="28"/>
+        </w:rPr>
+      </w:pPr>
+      <w:proofErr w:type="spellStart"/>
+      <w:r>
+        <w:rPr>
+          <w:rFonts w:ascii="TimesNewRomanPS-BoldMT" w:hAnsi="TimesNewRomanPS-BoldMT" w:cs="TimesNewRomanPS-BoldMT"/>
+          <w:bCs/>
+          <w:sz w:val="28"/>
+          <w:szCs w:val="28"/>
+        </w:rPr>
+        <w:t>lesion_id</w:t>
+      </w:r>
+      <w:proofErr w:type="spellEnd"/>
+      <w:r>
+        <w:rPr>
+          <w:rFonts w:ascii="TimesNewRomanPS-BoldMT" w:hAnsi="TimesNewRomanPS-BoldMT" w:cs="TimesNewRomanPS-BoldMT"/>
+          <w:bCs/>
+          <w:sz w:val="28"/>
+          <w:szCs w:val="28"/>
+        </w:rPr>
+        <w:t xml:space="preserve"> [</w:t>
+      </w:r>
+      <w:proofErr w:type="spellStart"/>
+      <w:r>
+        <w:rPr>
+          <w:rFonts w:ascii="TimesNewRomanPS-BoldMT" w:hAnsi="TimesNewRomanPS-BoldMT" w:cs="TimesNewRomanPS-BoldMT"/>
+          <w:bCs/>
+          <w:sz w:val="28"/>
+          <w:szCs w:val="28"/>
+        </w:rPr>
+        <w:t>lesion_id</w:t>
+      </w:r>
+      <w:proofErr w:type="spellEnd"/>
+      <w:r>
+        <w:rPr>
+          <w:rFonts w:ascii="TimesNewRomanPS-BoldMT" w:hAnsi="TimesNewRomanPS-BoldMT" w:cs="TimesNewRomanPS-BoldMT"/>
+          <w:bCs/>
+          <w:sz w:val="28"/>
+          <w:szCs w:val="28"/>
+        </w:rPr>
+        <w:t>]</w:t>
+      </w:r>
+    </w:p>
+    <w:p>
+      <w:pPr>
+        <w:pStyle w:val="ListParagraph"/>
+        <w:numPr>
+          <w:ilvl w:val="0"/>
+          <w:numId w:val="1"/>
+        </w:numPr>
+        <w:spacing w:line="360" w:lineRule="auto"/>
+        <w:rPr>
+          <w:rFonts w:ascii="TimesNewRomanPS-BoldMT" w:hAnsi="TimesNewRomanPS-BoldMT" w:cs="TimesNewRomanPS-BoldMT"/>
+          <w:bCs/>
+          <w:sz w:val="28"/>
+          <w:szCs w:val="28"/>
+        </w:rPr>
+      </w:pPr>
+      <w:r>
+        <w:rPr>
+          <w:rFonts w:ascii="TimesNewRomanPS-BoldMT" w:hAnsi="TimesNewRomanPS-BoldMT" w:cs="TimesNewRomanPS-BoldMT"/>
+          <w:bCs/>
+          <w:sz w:val="28"/>
+          <w:szCs w:val="28"/>
+        </w:rPr>
+        <w:t xml:space="preserve">unique </w:t>
+      </w:r>
+      <w:proofErr w:type="spellStart"/>
+      <w:r>
+        <w:rPr>
+          <w:rFonts w:ascii="TimesNewRomanPS-BoldMT" w:hAnsi="TimesNewRomanPS-BoldMT" w:cs="TimesNewRomanPS-BoldMT"/>
+          <w:bCs/>
+          <w:sz w:val="28"/>
+          <w:szCs w:val="28"/>
+        </w:rPr>
+        <w:t>image_id</w:t>
+      </w:r>
+      <w:proofErr w:type="spellEnd"/>
+      <w:r>
+        <w:rPr>
+          <w:rFonts w:ascii="TimesNewRomanPS-BoldMT" w:hAnsi="TimesNewRomanPS-BoldMT" w:cs="TimesNewRomanPS-BoldMT"/>
+          <w:bCs/>
+          <w:sz w:val="28"/>
+          <w:szCs w:val="28"/>
+        </w:rPr>
+        <w:t xml:space="preserve"> [</w:t>
+      </w:r>
+      <w:proofErr w:type="spellStart"/>
+      <w:r>
+        <w:rPr>
+          <w:rFonts w:ascii="TimesNewRomanPS-BoldMT" w:hAnsi="TimesNewRomanPS-BoldMT" w:cs="TimesNewRomanPS-BoldMT"/>
+          <w:bCs/>
+          <w:sz w:val="28"/>
+          <w:szCs w:val="28"/>
+        </w:rPr>
+        <w:t>image_id</w:t>
+      </w:r>
+      <w:proofErr w:type="spellEnd"/>
+      <w:r>
+        <w:rPr>
+          <w:rFonts w:ascii="TimesNewRomanPS-BoldMT" w:hAnsi="TimesNewRomanPS-BoldMT" w:cs="TimesNewRomanPS-BoldMT"/>
+          <w:bCs/>
+          <w:sz w:val="28"/>
+          <w:szCs w:val="28"/>
+        </w:rPr>
+        <w:t>]</w:t>
+      </w:r>
+    </w:p>
+    <w:p>
+      <w:pPr>
+        <w:pStyle w:val="ListParagraph"/>
+        <w:numPr>
+          <w:ilvl w:val="0"/>
+          <w:numId w:val="1"/>
+        </w:numPr>
+        <w:spacing w:line="360" w:lineRule="auto"/>
+        <w:rPr>
+          <w:rFonts w:ascii="TimesNewRomanPS-BoldMT" w:hAnsi="TimesNewRomanPS-BoldMT" w:cs="TimesNewRomanPS-BoldMT"/>
+          <w:bCs/>
+          <w:sz w:val="28"/>
+          <w:szCs w:val="28"/>
+        </w:rPr>
+      </w:pPr>
+      <w:r>
+        <w:rPr>
+          <w:rFonts w:ascii="TimesNewRomanPS-BoldMT" w:hAnsi="TimesNewRomanPS-BoldMT" w:cs="TimesNewRomanPS-BoldMT"/>
+          <w:bCs/>
+          <w:sz w:val="28"/>
+          <w:szCs w:val="28"/>
+        </w:rPr>
+        <w:t>diagnostic skin lesion category [dx] [To be predicted in our tests]</w:t>
+      </w:r>
+    </w:p>
+    <w:p>
+      <w:pPr>
+        <w:pStyle w:val="ListParagraph"/>
+        <w:numPr>
+          <w:ilvl w:val="0"/>
+          <w:numId w:val="1"/>
+        </w:numPr>
+        <w:spacing w:line="360" w:lineRule="auto"/>
+        <w:rPr>
+          <w:rFonts w:ascii="TimesNewRomanPS-BoldMT" w:hAnsi="TimesNewRomanPS-BoldMT" w:cs="TimesNewRomanPS-BoldMT"/>
+          <w:bCs/>
+          <w:sz w:val="28"/>
+          <w:szCs w:val="28"/>
+        </w:rPr>
+      </w:pPr>
+      <w:r>
+        <w:rPr>
+          <w:rFonts w:ascii="TimesNewRomanPS-BoldMT" w:hAnsi="TimesNewRomanPS-BoldMT" w:cs="TimesNewRomanPS-BoldMT"/>
+          <w:bCs/>
+          <w:sz w:val="28"/>
+          <w:szCs w:val="28"/>
+        </w:rPr>
+        <w:t>technical validation field type, which indicates how the skin lesion diagnosis was made [</w:t>
+      </w:r>
+      <w:proofErr w:type="spellStart"/>
+      <w:r>
+        <w:rPr>
+          <w:rFonts w:ascii="TimesNewRomanPS-BoldMT" w:hAnsi="TimesNewRomanPS-BoldMT" w:cs="TimesNewRomanPS-BoldMT"/>
+          <w:bCs/>
+          <w:sz w:val="28"/>
+          <w:szCs w:val="28"/>
+        </w:rPr>
+        <w:t>dx_type</w:t>
+      </w:r>
+      <w:proofErr w:type="spellEnd"/>
+      <w:r>
+        <w:rPr>
+          <w:rFonts w:ascii="TimesNewRomanPS-BoldMT" w:hAnsi="TimesNewRomanPS-BoldMT" w:cs="TimesNewRomanPS-BoldMT"/>
+          <w:bCs/>
+          <w:sz w:val="28"/>
+          <w:szCs w:val="28"/>
+        </w:rPr>
+        <w:t>]</w:t>
+      </w:r>
+    </w:p>
+    <w:p>
+      <w:pPr>
+        <w:pStyle w:val="ListParagraph"/>
+        <w:numPr>
+          <w:ilvl w:val="0"/>
+          <w:numId w:val="1"/>
+        </w:numPr>
+        <w:spacing w:line="360" w:lineRule="auto"/>
+        <w:rPr>
+          <w:rFonts w:ascii="TimesNewRomanPS-BoldMT" w:hAnsi="TimesNewRomanPS-BoldMT" w:cs="TimesNewRomanPS-BoldMT"/>
+          <w:bCs/>
+          <w:sz w:val="28"/>
+          <w:szCs w:val="28"/>
+        </w:rPr>
+      </w:pPr>
+      <w:r>
+        <w:rPr>
+          <w:rFonts w:ascii="TimesNewRomanPS-BoldMT" w:hAnsi="TimesNewRomanPS-BoldMT" w:cs="TimesNewRomanPS-BoldMT"/>
+          <w:bCs/>
+          <w:sz w:val="28"/>
+          <w:szCs w:val="28"/>
+        </w:rPr>
+        <w:t>patient’s age [age]</w:t>
+      </w:r>
+    </w:p>
+    <w:p>
+      <w:pPr>
+        <w:pStyle w:val="ListParagraph"/>
+        <w:numPr>
+          <w:ilvl w:val="0"/>
+          <w:numId w:val="1"/>
+        </w:numPr>
+        <w:spacing w:line="360" w:lineRule="auto"/>
+        <w:rPr>
+          <w:rFonts w:ascii="TimesNewRomanPS-BoldMT" w:hAnsi="TimesNewRomanPS-BoldMT" w:cs="TimesNewRomanPS-BoldMT"/>
+          <w:bCs/>
+          <w:sz w:val="28"/>
+          <w:szCs w:val="28"/>
+        </w:rPr>
+      </w:pPr>
+      <w:r>
+        <w:rPr>
+          <w:rFonts w:ascii="TimesNewRomanPS-BoldMT" w:hAnsi="TimesNewRomanPS-BoldMT" w:cs="TimesNewRomanPS-BoldMT"/>
+          <w:bCs/>
+          <w:sz w:val="28"/>
+          <w:szCs w:val="28"/>
+        </w:rPr>
+        <w:t>patient’s sex [sex]</w:t>
+      </w:r>
+    </w:p>
+    <w:p>
+      <w:pPr>
+        <w:pStyle w:val="ListParagraph"/>
+        <w:numPr>
+          <w:ilvl w:val="0"/>
+          <w:numId w:val="1"/>
+        </w:numPr>
+        <w:spacing w:line="360" w:lineRule="auto"/>
+        <w:rPr>
+          <w:rFonts w:ascii="TimesNewRomanPS-BoldMT" w:hAnsi="TimesNewRomanPS-BoldMT" w:cs="TimesNewRomanPS-BoldMT"/>
+          <w:bCs/>
+          <w:sz w:val="28"/>
+          <w:szCs w:val="28"/>
+        </w:rPr>
+      </w:pPr>
+      <w:r>
+        <w:rPr>
+          <w:rFonts w:ascii="TimesNewRomanPS-BoldMT" w:hAnsi="TimesNewRomanPS-BoldMT" w:cs="TimesNewRomanPS-BoldMT"/>
+          <w:bCs/>
+          <w:sz w:val="28"/>
+          <w:szCs w:val="28"/>
+        </w:rPr>
+        <w:t>localization of the skin lesion [localization]</w:t>
+      </w:r>
+    </w:p>
+    <w:p>
+      <w:pPr>
+        <w:spacing w:line="360" w:lineRule="auto"/>
+        <w:rPr>
+          <w:rFonts w:ascii="TimesNewRomanPS-BoldMT" w:hAnsi="TimesNewRomanPS-BoldMT" w:cs="TimesNewRomanPS-BoldMT"/>
+          <w:bCs/>
+          <w:sz w:val="28"/>
+          <w:szCs w:val="28"/>
+        </w:rPr>
+      </w:pPr>
+      <w:r>
+        <w:rPr>
+          <w:rFonts w:ascii="TimesNewRomanPS-BoldMT" w:hAnsi="TimesNewRomanPS-BoldMT" w:cs="TimesNewRomanPS-BoldMT"/>
+          <w:b/>
+          <w:bCs/>
+          <w:sz w:val="28"/>
+          <w:szCs w:val="28"/>
+          <w:u w:val="single"/>
+        </w:rPr>
+        <w:t>The following are the seven different diagnostic skin lesion classifi</w:t>
+      </w:r>
+      <w:r>
+        <w:rPr>
+          <w:rFonts w:ascii="TimesNewRomanPS-BoldMT" w:hAnsi="TimesNewRomanPS-BoldMT" w:cs="TimesNewRomanPS-BoldMT"/>
+          <w:b/>
+          <w:bCs/>
+          <w:sz w:val="28"/>
+          <w:szCs w:val="28"/>
+          <w:u w:val="single"/>
+        </w:rPr>
+        <w:t>cations that must be predicted</w:t>
+      </w:r>
+      <w:r>
+        <w:rPr>
+          <w:rFonts w:ascii="TimesNewRomanPS-BoldMT" w:hAnsi="TimesNewRomanPS-BoldMT" w:cs="TimesNewRomanPS-BoldMT"/>
+          <w:b/>
+          <w:bCs/>
+          <w:sz w:val="28"/>
+          <w:szCs w:val="28"/>
+        </w:rPr>
+        <w:t>:</w:t>
+      </w:r>
+    </w:p>
+    <w:p>
+      <w:pPr>
+        <w:pStyle w:val="ListParagraph"/>
+        <w:numPr>
+          <w:ilvl w:val="0"/>
+          <w:numId w:val="2"/>
+        </w:numPr>
+        <w:spacing w:line="360" w:lineRule="auto"/>
+        <w:rPr>
+          <w:rFonts w:ascii="TimesNewRomanPS-BoldMT" w:hAnsi="TimesNewRomanPS-BoldMT" w:cs="TimesNewRomanPS-BoldMT"/>
+          <w:bCs/>
+          <w:sz w:val="28"/>
+          <w:szCs w:val="28"/>
+        </w:rPr>
+      </w:pPr>
+      <w:r>
+        <w:rPr>
+          <w:rFonts w:ascii="TimesNewRomanPS-BoldMT" w:hAnsi="TimesNewRomanPS-BoldMT" w:cs="TimesNewRomanPS-BoldMT"/>
+          <w:b/>
+          <w:bCs/>
+          <w:sz w:val="28"/>
+          <w:szCs w:val="28"/>
+          <w:u w:val="single"/>
+        </w:rPr>
+        <w:t>Melanocytic Nevi [</w:t>
+      </w:r>
+      <w:proofErr w:type="spellStart"/>
+      <w:proofErr w:type="gramStart"/>
+      <w:r>
+        <w:rPr>
+          <w:rFonts w:ascii="TimesNewRomanPS-BoldMT" w:hAnsi="TimesNewRomanPS-BoldMT" w:cs="TimesNewRomanPS-BoldMT"/>
+          <w:b/>
+          <w:bCs/>
+          <w:sz w:val="28"/>
+          <w:szCs w:val="28"/>
+          <w:u w:val="single"/>
+        </w:rPr>
+        <w:t>nv</w:t>
+      </w:r>
+      <w:proofErr w:type="spellEnd"/>
+      <w:proofErr w:type="gramEnd"/>
+      <w:r>
+        <w:rPr>
+          <w:rFonts w:ascii="TimesNewRomanPS-BoldMT" w:hAnsi="TimesNewRomanPS-BoldMT" w:cs="TimesNewRomanPS-BoldMT"/>
+          <w:b/>
+          <w:bCs/>
+          <w:sz w:val="28"/>
+          <w:szCs w:val="28"/>
+          <w:u w:val="single"/>
+        </w:rPr>
+        <w:t>]</w:t>
+      </w:r>
+      <w:r>
+        <w:rPr>
+          <w:rFonts w:ascii="TimesNewRomanPS-BoldMT" w:hAnsi="TimesNewRomanPS-BoldMT" w:cs="TimesNewRomanPS-BoldMT"/>
+          <w:bCs/>
+          <w:sz w:val="28"/>
+          <w:szCs w:val="28"/>
+        </w:rPr>
+        <w:t xml:space="preserve"> are benign melanocyte neoplasms that exist in a wide range of shapes and sizes. The variants may differ considerably from a </w:t>
+      </w:r>
+      <w:proofErr w:type="spellStart"/>
+      <w:r>
+        <w:rPr>
+          <w:rFonts w:ascii="TimesNewRomanPS-BoldMT" w:hAnsi="TimesNewRomanPS-BoldMT" w:cs="TimesNewRomanPS-BoldMT"/>
+          <w:bCs/>
+          <w:sz w:val="28"/>
+          <w:szCs w:val="28"/>
+        </w:rPr>
+        <w:t>dermatoscopic</w:t>
+      </w:r>
+      <w:proofErr w:type="spellEnd"/>
+      <w:r>
+        <w:rPr>
+          <w:rFonts w:ascii="TimesNewRomanPS-BoldMT" w:hAnsi="TimesNewRomanPS-BoldMT" w:cs="TimesNewRomanPS-BoldMT"/>
+          <w:bCs/>
+          <w:sz w:val="28"/>
+          <w:szCs w:val="28"/>
+        </w:rPr>
+        <w:t xml:space="preserve"> standpoint. [6705 images]</w:t>
+      </w:r>
+    </w:p>
+    <w:p>
+      <w:pPr>
+        <w:pStyle w:val="ListParagraph"/>
+        <w:numPr>
+          <w:ilvl w:val="0"/>
+          <w:numId w:val="2"/>
+        </w:numPr>
+        <w:spacing w:line="360" w:lineRule="auto"/>
+        <w:rPr>
+          <w:rFonts w:ascii="TimesNewRomanPS-BoldMT" w:hAnsi="TimesNewRomanPS-BoldMT" w:cs="TimesNewRomanPS-BoldMT"/>
+          <w:bCs/>
+          <w:sz w:val="28"/>
+          <w:szCs w:val="28"/>
+        </w:rPr>
+      </w:pPr>
+      <w:r>
+        <w:rPr>
+          <w:rFonts w:ascii="TimesNewRomanPS-BoldMT" w:hAnsi="TimesNewRomanPS-BoldMT" w:cs="TimesNewRomanPS-BoldMT"/>
+          <w:b/>
+          <w:bCs/>
+          <w:sz w:val="28"/>
+          <w:szCs w:val="28"/>
+          <w:u w:val="single"/>
+        </w:rPr>
+        <w:t>Melanoma [</w:t>
+      </w:r>
+      <w:proofErr w:type="spellStart"/>
+      <w:r>
+        <w:rPr>
+          <w:rFonts w:ascii="TimesNewRomanPS-BoldMT" w:hAnsi="TimesNewRomanPS-BoldMT" w:cs="TimesNewRomanPS-BoldMT"/>
+          <w:b/>
+          <w:bCs/>
+          <w:sz w:val="28"/>
+          <w:szCs w:val="28"/>
+          <w:u w:val="single"/>
+        </w:rPr>
+        <w:t>mel</w:t>
+      </w:r>
+      <w:proofErr w:type="spellEnd"/>
+      <w:r>
+        <w:rPr>
+          <w:rFonts w:ascii="TimesNewRomanPS-BoldMT" w:hAnsi="TimesNewRomanPS-BoldMT" w:cs="TimesNewRomanPS-BoldMT"/>
+          <w:b/>
+          <w:bCs/>
+          <w:sz w:val="28"/>
+          <w:szCs w:val="28"/>
+          <w:u w:val="single"/>
+        </w:rPr>
+        <w:t>]</w:t>
+      </w:r>
+      <w:r>
+        <w:rPr>
+          <w:rFonts w:ascii="TimesNewRomanPS-BoldMT" w:hAnsi="TimesNewRomanPS-BoldMT" w:cs="TimesNewRomanPS-BoldMT"/>
+          <w:bCs/>
+          <w:sz w:val="28"/>
+          <w:szCs w:val="28"/>
+        </w:rPr>
+        <w:t xml:space="preserve"> is a cancerous </w:t>
+      </w:r>
+      <w:r>
+        <w:rPr>
+          <w:rFonts w:ascii="TimesNewRomanPS-BoldMT" w:hAnsi="TimesNewRomanPS-BoldMT" w:cs="TimesNewRomanPS-BoldMT"/>
+          <w:bCs/>
+          <w:sz w:val="28"/>
+          <w:szCs w:val="28"/>
+        </w:rPr>
+        <w:t>tumor</w:t>
       </w:r>
       <w:bookmarkStart w:id="0" w:name="_GoBack"/>
       <w:bookmarkEnd w:id="0"/>
+      <w:r>
+        <w:rPr>
+          <w:rFonts w:ascii="TimesNewRomanPS-BoldMT" w:hAnsi="TimesNewRomanPS-BoldMT" w:cs="TimesNewRomanPS-BoldMT"/>
+          <w:bCs/>
+          <w:sz w:val="28"/>
+          <w:szCs w:val="28"/>
+        </w:rPr>
+        <w:t xml:space="preserve"> that develops from melanocytes and can take many different shapes. If detected early enough, it can be treated with a simple surgical excision. [1113 images]</w:t>
+      </w:r>
+    </w:p>
+    <w:p>
+      <w:pPr>
+        <w:pStyle w:val="ListParagraph"/>
+        <w:numPr>
+          <w:ilvl w:val="0"/>
+          <w:numId w:val="2"/>
+        </w:numPr>
+        <w:spacing w:line="360" w:lineRule="auto"/>
+        <w:rPr>
+          <w:rFonts w:ascii="TimesNewRomanPS-BoldMT" w:hAnsi="TimesNewRomanPS-BoldMT" w:cs="TimesNewRomanPS-BoldMT"/>
+          <w:bCs/>
+          <w:sz w:val="28"/>
+          <w:szCs w:val="28"/>
+        </w:rPr>
+      </w:pPr>
+      <w:r>
+        <w:rPr>
+          <w:rFonts w:ascii="TimesNewRomanPS-BoldMT" w:hAnsi="TimesNewRomanPS-BoldMT" w:cs="TimesNewRomanPS-BoldMT"/>
+          <w:b/>
+          <w:bCs/>
+          <w:sz w:val="28"/>
+          <w:szCs w:val="28"/>
+          <w:u w:val="single"/>
+        </w:rPr>
+        <w:t>Benign Keratosis-like Lesions [</w:t>
+      </w:r>
+      <w:proofErr w:type="spellStart"/>
+      <w:r>
+        <w:rPr>
+          <w:rFonts w:ascii="TimesNewRomanPS-BoldMT" w:hAnsi="TimesNewRomanPS-BoldMT" w:cs="TimesNewRomanPS-BoldMT"/>
+          <w:b/>
+          <w:bCs/>
+          <w:sz w:val="28"/>
+          <w:szCs w:val="28"/>
+          <w:u w:val="single"/>
+        </w:rPr>
+        <w:t>bkl</w:t>
+      </w:r>
+      <w:proofErr w:type="spellEnd"/>
+      <w:r>
+        <w:rPr>
+          <w:rFonts w:ascii="TimesNewRomanPS-BoldMT" w:hAnsi="TimesNewRomanPS-BoldMT" w:cs="TimesNewRomanPS-BoldMT"/>
+          <w:b/>
+          <w:bCs/>
+          <w:sz w:val="28"/>
+          <w:szCs w:val="28"/>
+          <w:u w:val="single"/>
+        </w:rPr>
+        <w:t>]</w:t>
+      </w:r>
+      <w:r>
+        <w:rPr>
+          <w:rFonts w:ascii="TimesNewRomanPS-BoldMT" w:hAnsi="TimesNewRomanPS-BoldMT" w:cs="TimesNewRomanPS-BoldMT"/>
+          <w:bCs/>
+          <w:sz w:val="28"/>
+          <w:szCs w:val="28"/>
+          <w:u w:val="single"/>
+        </w:rPr>
+        <w:t xml:space="preserve"> </w:t>
+      </w:r>
+      <w:r>
+        <w:rPr>
+          <w:rFonts w:ascii="TimesNewRomanPS-BoldMT" w:hAnsi="TimesNewRomanPS-BoldMT" w:cs="TimesNewRomanPS-BoldMT"/>
+          <w:bCs/>
+          <w:sz w:val="28"/>
+          <w:szCs w:val="28"/>
+        </w:rPr>
+        <w:t xml:space="preserve">is a flat form of </w:t>
+      </w:r>
+      <w:proofErr w:type="spellStart"/>
+      <w:r>
+        <w:rPr>
+          <w:rFonts w:ascii="TimesNewRomanPS-BoldMT" w:hAnsi="TimesNewRomanPS-BoldMT" w:cs="TimesNewRomanPS-BoldMT"/>
+          <w:bCs/>
+          <w:sz w:val="28"/>
+          <w:szCs w:val="28"/>
+        </w:rPr>
+        <w:t>seborrheic</w:t>
+      </w:r>
+      <w:proofErr w:type="spellEnd"/>
+      <w:r>
+        <w:rPr>
+          <w:rFonts w:ascii="TimesNewRomanPS-BoldMT" w:hAnsi="TimesNewRomanPS-BoldMT" w:cs="TimesNewRomanPS-BoldMT"/>
+          <w:bCs/>
+          <w:sz w:val="28"/>
+          <w:szCs w:val="28"/>
+        </w:rPr>
+        <w:t xml:space="preserve"> keratosis and lichen-</w:t>
+      </w:r>
+      <w:proofErr w:type="spellStart"/>
+      <w:r>
+        <w:rPr>
+          <w:rFonts w:ascii="TimesNewRomanPS-BoldMT" w:hAnsi="TimesNewRomanPS-BoldMT" w:cs="TimesNewRomanPS-BoldMT"/>
+          <w:bCs/>
+          <w:sz w:val="28"/>
+          <w:szCs w:val="28"/>
+        </w:rPr>
+        <w:t>planus</w:t>
+      </w:r>
+      <w:proofErr w:type="spellEnd"/>
+      <w:r>
+        <w:rPr>
+          <w:rFonts w:ascii="TimesNewRomanPS-BoldMT" w:hAnsi="TimesNewRomanPS-BoldMT" w:cs="TimesNewRomanPS-BoldMT"/>
+          <w:bCs/>
+          <w:sz w:val="28"/>
+          <w:szCs w:val="28"/>
+        </w:rPr>
+        <w:t xml:space="preserve">-like </w:t>
+      </w:r>
+      <w:proofErr w:type="spellStart"/>
+      <w:r>
+        <w:rPr>
+          <w:rFonts w:ascii="TimesNewRomanPS-BoldMT" w:hAnsi="TimesNewRomanPS-BoldMT" w:cs="TimesNewRomanPS-BoldMT"/>
+          <w:bCs/>
+          <w:sz w:val="28"/>
+          <w:szCs w:val="28"/>
+        </w:rPr>
+        <w:t>keratoses</w:t>
+      </w:r>
+      <w:proofErr w:type="spellEnd"/>
+      <w:r>
+        <w:rPr>
+          <w:rFonts w:ascii="TimesNewRomanPS-BoldMT" w:hAnsi="TimesNewRomanPS-BoldMT" w:cs="TimesNewRomanPS-BoldMT"/>
+          <w:bCs/>
+          <w:sz w:val="28"/>
+          <w:szCs w:val="28"/>
+        </w:rPr>
+        <w:t xml:space="preserve"> (LPLK), which is a </w:t>
+      </w:r>
+      <w:proofErr w:type="spellStart"/>
+      <w:r>
+        <w:rPr>
+          <w:rFonts w:ascii="TimesNewRomanPS-BoldMT" w:hAnsi="TimesNewRomanPS-BoldMT" w:cs="TimesNewRomanPS-BoldMT"/>
+          <w:bCs/>
+          <w:sz w:val="28"/>
+          <w:szCs w:val="28"/>
+        </w:rPr>
+        <w:t>seborrheic</w:t>
+      </w:r>
+      <w:proofErr w:type="spellEnd"/>
+      <w:r>
+        <w:rPr>
+          <w:rFonts w:ascii="TimesNewRomanPS-BoldMT" w:hAnsi="TimesNewRomanPS-BoldMT" w:cs="TimesNewRomanPS-BoldMT"/>
+          <w:bCs/>
+          <w:sz w:val="28"/>
+          <w:szCs w:val="28"/>
+        </w:rPr>
+        <w:t xml:space="preserve"> keratosis or solar </w:t>
+      </w:r>
+      <w:proofErr w:type="spellStart"/>
+      <w:r>
+        <w:rPr>
+          <w:rFonts w:ascii="TimesNewRomanPS-BoldMT" w:hAnsi="TimesNewRomanPS-BoldMT" w:cs="TimesNewRomanPS-BoldMT"/>
+          <w:bCs/>
+          <w:sz w:val="28"/>
+          <w:szCs w:val="28"/>
+        </w:rPr>
+        <w:t>lentigo</w:t>
+      </w:r>
+      <w:proofErr w:type="spellEnd"/>
+      <w:r>
+        <w:rPr>
+          <w:rFonts w:ascii="TimesNewRomanPS-BoldMT" w:hAnsi="TimesNewRomanPS-BoldMT" w:cs="TimesNewRomanPS-BoldMT"/>
+          <w:bCs/>
+          <w:sz w:val="28"/>
+          <w:szCs w:val="28"/>
+        </w:rPr>
+        <w:t xml:space="preserve"> with inflammation and regression. [1099 images]</w:t>
+      </w:r>
+    </w:p>
+    <w:p>
+      <w:pPr>
+        <w:pStyle w:val="ListParagraph"/>
+        <w:numPr>
+          <w:ilvl w:val="0"/>
+          <w:numId w:val="2"/>
+        </w:numPr>
+        <w:spacing w:line="360" w:lineRule="auto"/>
+        <w:rPr>
+          <w:rFonts w:ascii="TimesNewRomanPS-BoldMT" w:hAnsi="TimesNewRomanPS-BoldMT" w:cs="TimesNewRomanPS-BoldMT"/>
+          <w:bCs/>
+          <w:sz w:val="28"/>
+          <w:szCs w:val="28"/>
+        </w:rPr>
+      </w:pPr>
+      <w:r>
+        <w:rPr>
+          <w:rFonts w:ascii="TimesNewRomanPS-BoldMT" w:hAnsi="TimesNewRomanPS-BoldMT" w:cs="TimesNewRomanPS-BoldMT"/>
+          <w:b/>
+          <w:bCs/>
+          <w:sz w:val="28"/>
+          <w:szCs w:val="28"/>
+          <w:u w:val="single"/>
+        </w:rPr>
+        <w:lastRenderedPageBreak/>
+        <w:t>Basal Cell Carcinoma [bcc]</w:t>
+      </w:r>
+      <w:r>
+        <w:rPr>
+          <w:rFonts w:ascii="TimesNewRomanPS-BoldMT" w:hAnsi="TimesNewRomanPS-BoldMT" w:cs="TimesNewRomanPS-BoldMT"/>
+          <w:bCs/>
+          <w:sz w:val="28"/>
+          <w:szCs w:val="28"/>
+        </w:rPr>
+        <w:t xml:space="preserve"> is an epithelial skin cancer that rarely spreads but can be fatal if left untreated. [514 photos]</w:t>
+      </w:r>
+    </w:p>
+    <w:p>
+      <w:pPr>
+        <w:pStyle w:val="ListParagraph"/>
+        <w:numPr>
+          <w:ilvl w:val="0"/>
+          <w:numId w:val="2"/>
+        </w:numPr>
+        <w:spacing w:line="360" w:lineRule="auto"/>
+        <w:rPr>
+          <w:rFonts w:ascii="TimesNewRomanPS-BoldMT" w:hAnsi="TimesNewRomanPS-BoldMT" w:cs="TimesNewRomanPS-BoldMT"/>
+          <w:bCs/>
+          <w:sz w:val="28"/>
+          <w:szCs w:val="28"/>
+        </w:rPr>
+      </w:pPr>
+      <w:r>
+        <w:rPr>
+          <w:rFonts w:ascii="TimesNewRomanPS-BoldMT" w:hAnsi="TimesNewRomanPS-BoldMT" w:cs="TimesNewRomanPS-BoldMT"/>
+          <w:b/>
+          <w:bCs/>
+          <w:sz w:val="28"/>
+          <w:szCs w:val="28"/>
+          <w:u w:val="single"/>
+        </w:rPr>
+        <w:t>Vascular lesions [</w:t>
+      </w:r>
+      <w:proofErr w:type="spellStart"/>
+      <w:r>
+        <w:rPr>
+          <w:rFonts w:ascii="TimesNewRomanPS-BoldMT" w:hAnsi="TimesNewRomanPS-BoldMT" w:cs="TimesNewRomanPS-BoldMT"/>
+          <w:b/>
+          <w:bCs/>
+          <w:sz w:val="28"/>
+          <w:szCs w:val="28"/>
+          <w:u w:val="single"/>
+        </w:rPr>
+        <w:t>vasc</w:t>
+      </w:r>
+      <w:proofErr w:type="spellEnd"/>
+      <w:r>
+        <w:rPr>
+          <w:rFonts w:ascii="TimesNewRomanPS-BoldMT" w:hAnsi="TimesNewRomanPS-BoldMT" w:cs="TimesNewRomanPS-BoldMT"/>
+          <w:b/>
+          <w:bCs/>
+          <w:sz w:val="28"/>
+          <w:szCs w:val="28"/>
+          <w:u w:val="single"/>
+        </w:rPr>
+        <w:t>]</w:t>
+      </w:r>
+      <w:r>
+        <w:rPr>
+          <w:rFonts w:ascii="TimesNewRomanPS-BoldMT" w:hAnsi="TimesNewRomanPS-BoldMT" w:cs="TimesNewRomanPS-BoldMT"/>
+          <w:bCs/>
+          <w:sz w:val="28"/>
+          <w:szCs w:val="28"/>
+        </w:rPr>
+        <w:t xml:space="preserve"> range from cherry </w:t>
+      </w:r>
+      <w:proofErr w:type="spellStart"/>
+      <w:r>
+        <w:rPr>
+          <w:rFonts w:ascii="TimesNewRomanPS-BoldMT" w:hAnsi="TimesNewRomanPS-BoldMT" w:cs="TimesNewRomanPS-BoldMT"/>
+          <w:bCs/>
+          <w:sz w:val="28"/>
+          <w:szCs w:val="28"/>
+        </w:rPr>
+        <w:t>angiomas</w:t>
+      </w:r>
+      <w:proofErr w:type="spellEnd"/>
+      <w:r>
+        <w:rPr>
+          <w:rFonts w:ascii="TimesNewRomanPS-BoldMT" w:hAnsi="TimesNewRomanPS-BoldMT" w:cs="TimesNewRomanPS-BoldMT"/>
+          <w:bCs/>
+          <w:sz w:val="28"/>
+          <w:szCs w:val="28"/>
+        </w:rPr>
+        <w:t xml:space="preserve"> to </w:t>
+      </w:r>
+      <w:proofErr w:type="spellStart"/>
+      <w:r>
+        <w:rPr>
+          <w:rFonts w:ascii="TimesNewRomanPS-BoldMT" w:hAnsi="TimesNewRomanPS-BoldMT" w:cs="TimesNewRomanPS-BoldMT"/>
+          <w:bCs/>
+          <w:sz w:val="28"/>
+          <w:szCs w:val="28"/>
+        </w:rPr>
+        <w:t>angiokeratomas</w:t>
+      </w:r>
+      <w:proofErr w:type="spellEnd"/>
+      <w:r>
+        <w:rPr>
+          <w:rFonts w:ascii="TimesNewRomanPS-BoldMT" w:hAnsi="TimesNewRomanPS-BoldMT" w:cs="TimesNewRomanPS-BoldMT"/>
+          <w:bCs/>
+          <w:sz w:val="28"/>
+          <w:szCs w:val="28"/>
+        </w:rPr>
+        <w:t xml:space="preserve"> and pyogenic granulomas and can be benign or malignant.[142 photos]</w:t>
+      </w:r>
+    </w:p>
+    <w:p>
+      <w:pPr>
+        <w:pStyle w:val="ListParagraph"/>
+        <w:numPr>
+          <w:ilvl w:val="0"/>
+          <w:numId w:val="2"/>
+        </w:numPr>
+        <w:spacing w:line="360" w:lineRule="auto"/>
+        <w:rPr>
+          <w:rFonts w:ascii="TimesNewRomanPS-BoldMT" w:hAnsi="TimesNewRomanPS-BoldMT" w:cs="TimesNewRomanPS-BoldMT"/>
+          <w:bCs/>
+          <w:sz w:val="28"/>
+          <w:szCs w:val="28"/>
+        </w:rPr>
+      </w:pPr>
+      <w:r>
+        <w:rPr>
+          <w:rFonts w:ascii="TimesNewRomanPS-BoldMT" w:hAnsi="TimesNewRomanPS-BoldMT" w:cs="TimesNewRomanPS-BoldMT"/>
+          <w:b/>
+          <w:bCs/>
+          <w:sz w:val="28"/>
+          <w:szCs w:val="28"/>
+          <w:u w:val="single"/>
+        </w:rPr>
+        <w:t xml:space="preserve">Actinic </w:t>
+      </w:r>
+      <w:proofErr w:type="spellStart"/>
+      <w:r>
+        <w:rPr>
+          <w:rFonts w:ascii="TimesNewRomanPS-BoldMT" w:hAnsi="TimesNewRomanPS-BoldMT" w:cs="TimesNewRomanPS-BoldMT"/>
+          <w:b/>
+          <w:bCs/>
+          <w:sz w:val="28"/>
+          <w:szCs w:val="28"/>
+          <w:u w:val="single"/>
+        </w:rPr>
+        <w:t>Keratoses</w:t>
+      </w:r>
+      <w:proofErr w:type="spellEnd"/>
+      <w:r>
+        <w:rPr>
+          <w:rFonts w:ascii="TimesNewRomanPS-BoldMT" w:hAnsi="TimesNewRomanPS-BoldMT" w:cs="TimesNewRomanPS-BoldMT"/>
+          <w:b/>
+          <w:bCs/>
+          <w:sz w:val="28"/>
+          <w:szCs w:val="28"/>
+          <w:u w:val="single"/>
+        </w:rPr>
+        <w:t xml:space="preserve"> [</w:t>
+      </w:r>
+      <w:proofErr w:type="spellStart"/>
+      <w:r>
+        <w:rPr>
+          <w:rFonts w:ascii="TimesNewRomanPS-BoldMT" w:hAnsi="TimesNewRomanPS-BoldMT" w:cs="TimesNewRomanPS-BoldMT"/>
+          <w:b/>
+          <w:bCs/>
+          <w:sz w:val="28"/>
+          <w:szCs w:val="28"/>
+          <w:u w:val="single"/>
+        </w:rPr>
+        <w:t>akiec</w:t>
+      </w:r>
+      <w:proofErr w:type="spellEnd"/>
+      <w:r>
+        <w:rPr>
+          <w:rFonts w:ascii="TimesNewRomanPS-BoldMT" w:hAnsi="TimesNewRomanPS-BoldMT" w:cs="TimesNewRomanPS-BoldMT"/>
+          <w:bCs/>
+          <w:sz w:val="28"/>
+          <w:szCs w:val="28"/>
+          <w:u w:val="single"/>
+        </w:rPr>
+        <w:t>]</w:t>
+      </w:r>
+      <w:r>
+        <w:rPr>
+          <w:rFonts w:ascii="TimesNewRomanPS-BoldMT" w:hAnsi="TimesNewRomanPS-BoldMT" w:cs="TimesNewRomanPS-BoldMT"/>
+          <w:bCs/>
+          <w:sz w:val="28"/>
+          <w:szCs w:val="28"/>
+        </w:rPr>
+        <w:t xml:space="preserve"> are a non-invasive kind of squamous cell carcinoma that can be treated locally without surgery. [327 photos]</w:t>
+      </w:r>
+      <w:r>
+        <w:rPr>
+          <w:rFonts w:ascii="TimesNewRomanPS-BoldMT" w:hAnsi="TimesNewRomanPS-BoldMT" w:cs="TimesNewRomanPS-BoldMT"/>
+          <w:bCs/>
+          <w:sz w:val="28"/>
+          <w:szCs w:val="28"/>
+        </w:rPr>
+        <w:t>.</w:t>
+      </w:r>
+    </w:p>
+    <w:p>
+      <w:pPr>
+        <w:pStyle w:val="ListParagraph"/>
+        <w:numPr>
+          <w:ilvl w:val="0"/>
+          <w:numId w:val="2"/>
+        </w:numPr>
+        <w:spacing w:line="360" w:lineRule="auto"/>
+        <w:rPr>
+          <w:rFonts w:ascii="TimesNewRomanPS-BoldMT" w:hAnsi="TimesNewRomanPS-BoldMT" w:cs="TimesNewRomanPS-BoldMT"/>
+          <w:bCs/>
+          <w:sz w:val="24"/>
+          <w:szCs w:val="24"/>
+        </w:rPr>
+      </w:pPr>
+      <w:r>
+        <w:rPr>
+          <w:rFonts w:ascii="TimesNewRomanPS-BoldMT" w:hAnsi="TimesNewRomanPS-BoldMT" w:cs="TimesNewRomanPS-BoldMT"/>
+          <w:b/>
+          <w:bCs/>
+          <w:sz w:val="28"/>
+          <w:szCs w:val="28"/>
+          <w:u w:val="single"/>
+        </w:rPr>
+        <w:t>Vascular lesions [</w:t>
+      </w:r>
+      <w:proofErr w:type="spellStart"/>
+      <w:r>
+        <w:rPr>
+          <w:rFonts w:ascii="TimesNewRomanPS-BoldMT" w:hAnsi="TimesNewRomanPS-BoldMT" w:cs="TimesNewRomanPS-BoldMT"/>
+          <w:b/>
+          <w:bCs/>
+          <w:sz w:val="28"/>
+          <w:szCs w:val="28"/>
+          <w:u w:val="single"/>
+        </w:rPr>
+        <w:t>vasc</w:t>
+      </w:r>
+      <w:proofErr w:type="spellEnd"/>
+      <w:r>
+        <w:rPr>
+          <w:rFonts w:ascii="TimesNewRomanPS-BoldMT" w:hAnsi="TimesNewRomanPS-BoldMT" w:cs="TimesNewRomanPS-BoldMT"/>
+          <w:b/>
+          <w:bCs/>
+          <w:sz w:val="28"/>
+          <w:szCs w:val="28"/>
+          <w:u w:val="single"/>
+        </w:rPr>
+        <w:t>]</w:t>
+      </w:r>
+      <w:r>
+        <w:rPr>
+          <w:rFonts w:ascii="TimesNewRomanPS-BoldMT" w:hAnsi="TimesNewRomanPS-BoldMT" w:cs="TimesNewRomanPS-BoldMT"/>
+          <w:bCs/>
+          <w:sz w:val="28"/>
+          <w:szCs w:val="28"/>
+        </w:rPr>
+        <w:t xml:space="preserve"> range from cherry </w:t>
+      </w:r>
+      <w:proofErr w:type="spellStart"/>
+      <w:r>
+        <w:rPr>
+          <w:rFonts w:ascii="TimesNewRomanPS-BoldMT" w:hAnsi="TimesNewRomanPS-BoldMT" w:cs="TimesNewRomanPS-BoldMT"/>
+          <w:bCs/>
+          <w:sz w:val="28"/>
+          <w:szCs w:val="28"/>
+        </w:rPr>
+        <w:t>angiomas</w:t>
+      </w:r>
+      <w:proofErr w:type="spellEnd"/>
+      <w:r>
+        <w:rPr>
+          <w:rFonts w:ascii="TimesNewRomanPS-BoldMT" w:hAnsi="TimesNewRomanPS-BoldMT" w:cs="TimesNewRomanPS-BoldMT"/>
+          <w:bCs/>
+          <w:sz w:val="28"/>
+          <w:szCs w:val="28"/>
+        </w:rPr>
+        <w:t xml:space="preserve"> to </w:t>
+      </w:r>
+      <w:proofErr w:type="spellStart"/>
+      <w:r>
+        <w:rPr>
+          <w:rFonts w:ascii="TimesNewRomanPS-BoldMT" w:hAnsi="TimesNewRomanPS-BoldMT" w:cs="TimesNewRomanPS-BoldMT"/>
+          <w:bCs/>
+          <w:sz w:val="28"/>
+          <w:szCs w:val="28"/>
+        </w:rPr>
+        <w:t>angiokeratomas</w:t>
+      </w:r>
+      <w:proofErr w:type="spellEnd"/>
+      <w:r>
+        <w:rPr>
+          <w:rFonts w:ascii="TimesNewRomanPS-BoldMT" w:hAnsi="TimesNewRomanPS-BoldMT" w:cs="TimesNewRomanPS-BoldMT"/>
+          <w:bCs/>
+          <w:sz w:val="28"/>
+          <w:szCs w:val="28"/>
+        </w:rPr>
+        <w:t xml:space="preserve"> and pyogenic granulomas and can be benign or malignant. [142 photos]</w:t>
+      </w:r>
+    </w:p>
+    <w:p>
+      <w:pPr>
+        <w:spacing w:line="360" w:lineRule="auto"/>
+        <w:jc w:val="both"/>
+        <w:rPr>
+          <w:rFonts w:ascii="Times New Roman" w:hAnsi="Times New Roman" w:cs="Times New Roman"/>
+          <w:sz w:val="28"/>
+          <w:szCs w:val="28"/>
+        </w:rPr>
+      </w:pPr>
     </w:p>
     <w:sectPr>
       <w:pgSz w:w="11907" w:h="16839" w:code="9"/>
@@ -110,6 +1737,189 @@
     </w:sectPr>
   </w:body>
 </w:document>
+</file>
+
+<file path=word/numbering.xml><?xml version="1.0" encoding="utf-8"?>
+<w:numbering xmlns:wpc="http://schemas.microsoft.com/office/word/2010/wordprocessingCanvas" xmlns:mc="http://schemas.openxmlformats.org/markup-compatibility/2006" xmlns:o="urn:schemas-microsoft-com:office:office" xmlns:r="http://schemas.openxmlformats.org/officeDocument/2006/relationships" xmlns:m="http://schemas.openxmlformats.org/officeDocument/2006/math" xmlns:v="urn:schemas-microsoft-com:vml" xmlns:wp14="http://schemas.microsoft.com/office/word/2010/wordprocessingDrawing" xmlns:wp="http://schemas.openxmlformats.org/drawingml/2006/wordprocessingDrawing" xmlns:w10="urn:schemas-microsoft-com:office:word" xmlns:w="http://schemas.openxmlformats.org/wordprocessingml/2006/main" xmlns:w14="http://schemas.microsoft.com/office/word/2010/wordml" xmlns:w15="http://schemas.microsoft.com/office/word/2012/wordml" xmlns:wpg="http://schemas.microsoft.com/office/word/2010/wordprocessingGroup" xmlns:wpi="http://schemas.microsoft.com/office/word/2010/wordprocessingInk" xmlns:wne="http://schemas.microsoft.com/office/word/2006/wordml" xmlns:wps="http://schemas.microsoft.com/office/word/2010/wordprocessingShape" mc:Ignorable="w14 w15 wp14">
+  <w:abstractNum w:abstractNumId="0">
+    <w:nsid w:val="65192E88"/>
+    <w:multiLevelType w:val="hybridMultilevel"/>
+    <w:tmpl w:val="BD588DF4"/>
+    <w:lvl w:ilvl="0" w:tplc="0409000F">
+      <w:start w:val="1"/>
+      <w:numFmt w:val="decimal"/>
+      <w:lvlText w:val="%1."/>
+      <w:lvlJc w:val="left"/>
+      <w:pPr>
+        <w:ind w:left="720" w:hanging="360"/>
+      </w:pPr>
+    </w:lvl>
+    <w:lvl w:ilvl="1" w:tplc="04090019" w:tentative="1">
+      <w:start w:val="1"/>
+      <w:numFmt w:val="lowerLetter"/>
+      <w:lvlText w:val="%2."/>
+      <w:lvlJc w:val="left"/>
+      <w:pPr>
+        <w:ind w:left="1440" w:hanging="360"/>
+      </w:pPr>
+    </w:lvl>
+    <w:lvl w:ilvl="2" w:tplc="0409001B" w:tentative="1">
+      <w:start w:val="1"/>
+      <w:numFmt w:val="lowerRoman"/>
+      <w:lvlText w:val="%3."/>
+      <w:lvlJc w:val="right"/>
+      <w:pPr>
+        <w:ind w:left="2160" w:hanging="180"/>
+      </w:pPr>
+    </w:lvl>
+    <w:lvl w:ilvl="3" w:tplc="0409000F" w:tentative="1">
+      <w:start w:val="1"/>
+      <w:numFmt w:val="decimal"/>
+      <w:lvlText w:val="%4."/>
+      <w:lvlJc w:val="left"/>
+      <w:pPr>
+        <w:ind w:left="2880" w:hanging="360"/>
+      </w:pPr>
+    </w:lvl>
+    <w:lvl w:ilvl="4" w:tplc="04090019" w:tentative="1">
+      <w:start w:val="1"/>
+      <w:numFmt w:val="lowerLetter"/>
+      <w:lvlText w:val="%5."/>
+      <w:lvlJc w:val="left"/>
+      <w:pPr>
+        <w:ind w:left="3600" w:hanging="360"/>
+      </w:pPr>
+    </w:lvl>
+    <w:lvl w:ilvl="5" w:tplc="0409001B" w:tentative="1">
+      <w:start w:val="1"/>
+      <w:numFmt w:val="lowerRoman"/>
+      <w:lvlText w:val="%6."/>
+      <w:lvlJc w:val="right"/>
+      <w:pPr>
+        <w:ind w:left="4320" w:hanging="180"/>
+      </w:pPr>
+    </w:lvl>
+    <w:lvl w:ilvl="6" w:tplc="0409000F" w:tentative="1">
+      <w:start w:val="1"/>
+      <w:numFmt w:val="decimal"/>
+      <w:lvlText w:val="%7."/>
+      <w:lvlJc w:val="left"/>
+      <w:pPr>
+        <w:ind w:left="5040" w:hanging="360"/>
+      </w:pPr>
+    </w:lvl>
+    <w:lvl w:ilvl="7" w:tplc="04090019" w:tentative="1">
+      <w:start w:val="1"/>
+      <w:numFmt w:val="lowerLetter"/>
+      <w:lvlText w:val="%8."/>
+      <w:lvlJc w:val="left"/>
+      <w:pPr>
+        <w:ind w:left="5760" w:hanging="360"/>
+      </w:pPr>
+    </w:lvl>
+    <w:lvl w:ilvl="8" w:tplc="0409001B" w:tentative="1">
+      <w:start w:val="1"/>
+      <w:numFmt w:val="lowerRoman"/>
+      <w:lvlText w:val="%9."/>
+      <w:lvlJc w:val="right"/>
+      <w:pPr>
+        <w:ind w:left="6480" w:hanging="180"/>
+      </w:pPr>
+    </w:lvl>
+  </w:abstractNum>
+  <w:abstractNum w:abstractNumId="1">
+    <w:nsid w:val="68F141B2"/>
+    <w:multiLevelType w:val="hybridMultilevel"/>
+    <w:tmpl w:val="F6E8B6A6"/>
+    <w:lvl w:ilvl="0" w:tplc="0409000F">
+      <w:start w:val="1"/>
+      <w:numFmt w:val="decimal"/>
+      <w:lvlText w:val="%1."/>
+      <w:lvlJc w:val="left"/>
+      <w:pPr>
+        <w:ind w:left="720" w:hanging="360"/>
+      </w:pPr>
+    </w:lvl>
+    <w:lvl w:ilvl="1" w:tplc="04090019" w:tentative="1">
+      <w:start w:val="1"/>
+      <w:numFmt w:val="lowerLetter"/>
+      <w:lvlText w:val="%2."/>
+      <w:lvlJc w:val="left"/>
+      <w:pPr>
+        <w:ind w:left="1440" w:hanging="360"/>
+      </w:pPr>
+    </w:lvl>
+    <w:lvl w:ilvl="2" w:tplc="0409001B" w:tentative="1">
+      <w:start w:val="1"/>
+      <w:numFmt w:val="lowerRoman"/>
+      <w:lvlText w:val="%3."/>
+      <w:lvlJc w:val="right"/>
+      <w:pPr>
+        <w:ind w:left="2160" w:hanging="180"/>
+      </w:pPr>
+    </w:lvl>
+    <w:lvl w:ilvl="3" w:tplc="0409000F" w:tentative="1">
+      <w:start w:val="1"/>
+      <w:numFmt w:val="decimal"/>
+      <w:lvlText w:val="%4."/>
+      <w:lvlJc w:val="left"/>
+      <w:pPr>
+        <w:ind w:left="2880" w:hanging="360"/>
+      </w:pPr>
+    </w:lvl>
+    <w:lvl w:ilvl="4" w:tplc="04090019" w:tentative="1">
+      <w:start w:val="1"/>
+      <w:numFmt w:val="lowerLetter"/>
+      <w:lvlText w:val="%5."/>
+      <w:lvlJc w:val="left"/>
+      <w:pPr>
+        <w:ind w:left="3600" w:hanging="360"/>
+      </w:pPr>
+    </w:lvl>
+    <w:lvl w:ilvl="5" w:tplc="0409001B" w:tentative="1">
+      <w:start w:val="1"/>
+      <w:numFmt w:val="lowerRoman"/>
+      <w:lvlText w:val="%6."/>
+      <w:lvlJc w:val="right"/>
+      <w:pPr>
+        <w:ind w:left="4320" w:hanging="180"/>
+      </w:pPr>
+    </w:lvl>
+    <w:lvl w:ilvl="6" w:tplc="0409000F" w:tentative="1">
+      <w:start w:val="1"/>
+      <w:numFmt w:val="decimal"/>
+      <w:lvlText w:val="%7."/>
+      <w:lvlJc w:val="left"/>
+      <w:pPr>
+        <w:ind w:left="5040" w:hanging="360"/>
+      </w:pPr>
+    </w:lvl>
+    <w:lvl w:ilvl="7" w:tplc="04090019" w:tentative="1">
+      <w:start w:val="1"/>
+      <w:numFmt w:val="lowerLetter"/>
+      <w:lvlText w:val="%8."/>
+      <w:lvlJc w:val="left"/>
+      <w:pPr>
+        <w:ind w:left="5760" w:hanging="360"/>
+      </w:pPr>
+    </w:lvl>
+    <w:lvl w:ilvl="8" w:tplc="0409001B" w:tentative="1">
+      <w:start w:val="1"/>
+      <w:numFmt w:val="lowerRoman"/>
+      <w:lvlText w:val="%9."/>
+      <w:lvlJc w:val="right"/>
+      <w:pPr>
+        <w:ind w:left="6480" w:hanging="180"/>
+      </w:pPr>
+    </w:lvl>
+  </w:abstractNum>
+  <w:num w:numId="1">
+    <w:abstractNumId w:val="1"/>
+  </w:num>
+  <w:num w:numId="2">
+    <w:abstractNumId w:val="0"/>
+  </w:num>
+</w:numbering>
 </file>
 
 <file path=word/styles.xml><?xml version="1.0" encoding="utf-8"?>
@@ -533,6 +2343,89 @@
     <w:semiHidden/>
     <w:unhideWhenUsed/>
   </w:style>
+  <w:style w:type="table" w:styleId="TableGrid">
+    <w:name w:val="Table Grid"/>
+    <w:basedOn w:val="TableNormal"/>
+    <w:uiPriority w:val="39"/>
+    <w:rsid w:val="00006784"/>
+    <w:pPr>
+      <w:spacing w:after="0" w:line="240" w:lineRule="auto"/>
+    </w:pPr>
+    <w:tblPr>
+      <w:tblInd w:w="0" w:type="dxa"/>
+      <w:tblBorders>
+        <w:top w:val="single" w:sz="4" w:space="0" w:color="auto"/>
+        <w:left w:val="single" w:sz="4" w:space="0" w:color="auto"/>
+        <w:bottom w:val="single" w:sz="4" w:space="0" w:color="auto"/>
+        <w:right w:val="single" w:sz="4" w:space="0" w:color="auto"/>
+        <w:insideH w:val="single" w:sz="4" w:space="0" w:color="auto"/>
+        <w:insideV w:val="single" w:sz="4" w:space="0" w:color="auto"/>
+      </w:tblBorders>
+      <w:tblCellMar>
+        <w:top w:w="0" w:type="dxa"/>
+        <w:left w:w="108" w:type="dxa"/>
+        <w:bottom w:w="0" w:type="dxa"/>
+        <w:right w:w="108" w:type="dxa"/>
+      </w:tblCellMar>
+    </w:tblPr>
+  </w:style>
+  <w:style w:type="paragraph" w:customStyle="1" w:styleId="Default">
+    <w:name w:val="Default"/>
+    <w:rsid w:val="00006784"/>
+    <w:pPr>
+      <w:autoSpaceDE w:val="0"/>
+      <w:autoSpaceDN w:val="0"/>
+      <w:adjustRightInd w:val="0"/>
+      <w:spacing w:after="0" w:line="240" w:lineRule="auto"/>
+    </w:pPr>
+    <w:rPr>
+      <w:rFonts w:ascii="Times New Roman" w:hAnsi="Times New Roman" w:cs="Times New Roman"/>
+      <w:color w:val="000000"/>
+      <w:sz w:val="24"/>
+      <w:szCs w:val="24"/>
+    </w:rPr>
+  </w:style>
+  <w:style w:type="paragraph" w:styleId="BalloonText">
+    <w:name w:val="Balloon Text"/>
+    <w:basedOn w:val="Normal"/>
+    <w:link w:val="BalloonTextChar"/>
+    <w:uiPriority w:val="99"/>
+    <w:semiHidden/>
+    <w:unhideWhenUsed/>
+    <w:rsid w:val="00565F74"/>
+    <w:pPr>
+      <w:spacing w:after="0" w:line="240" w:lineRule="auto"/>
+    </w:pPr>
+    <w:rPr>
+      <w:rFonts w:ascii="Segoe UI" w:hAnsi="Segoe UI" w:cs="Segoe UI"/>
+      <w:sz w:val="18"/>
+      <w:szCs w:val="18"/>
+    </w:rPr>
+  </w:style>
+  <w:style w:type="character" w:customStyle="1" w:styleId="BalloonTextChar">
+    <w:name w:val="Balloon Text Char"/>
+    <w:basedOn w:val="DefaultParagraphFont"/>
+    <w:link w:val="BalloonText"/>
+    <w:uiPriority w:val="99"/>
+    <w:semiHidden/>
+    <w:rsid w:val="00565F74"/>
+    <w:rPr>
+      <w:rFonts w:ascii="Segoe UI" w:hAnsi="Segoe UI" w:cs="Segoe UI"/>
+      <w:sz w:val="18"/>
+      <w:szCs w:val="18"/>
+    </w:rPr>
+  </w:style>
+  <w:style w:type="paragraph" w:styleId="ListParagraph">
+    <w:name w:val="List Paragraph"/>
+    <w:basedOn w:val="Normal"/>
+    <w:uiPriority w:val="34"/>
+    <w:qFormat/>
+    <w:rsid w:val="0003414D"/>
+    <w:pPr>
+      <w:ind w:left="720"/>
+      <w:contextualSpacing/>
+    </w:pPr>
+  </w:style>
 </w:styles>
 </file>
 

</xml_diff>